<commit_message>
final Post Mortem Report
</commit_message>
<xml_diff>
--- a/documents/Post Mortem Report.docx
+++ b/documents/Post Mortem Report.docx
@@ -7,6 +7,9 @@
         <w:pStyle w:val="Title"/>
         <w:jc w:val="both"/>
       </w:pPr>
+      <w:r>
+        <w:t xml:space="preserve"> </w:t>
+      </w:r>
       <w:r>
         <w:t xml:space="preserve">Post Mortem </w:t>
       </w:r>
@@ -2064,6 +2067,9 @@
     </w:p>
     <w:p/>
     <w:p>
+      <w:pPr>
+        <w:jc w:val="both"/>
+      </w:pPr>
       <w:proofErr w:type="spellStart"/>
       <w:r>
         <w:t>Scrum</w:t>
@@ -2076,31 +2082,174 @@
         <w:t>.</w:t>
       </w:r>
       <w:r>
-        <w:t xml:space="preserve"> I vårt fall har projektgruppen för visso varit någorlunda stor i det avseendet, men i och med att vi i gruppen umgås så mycket utöver studierna har det inte varit några problem att hålla kolla på vad alla gör oavsett.</w:t>
-      </w:r>
-      <w:r>
-        <w:t xml:space="preserve">  </w:t>
-      </w:r>
-    </w:p>
-    <w:p/>
-    <w:p>
-      <w:bookmarkStart w:id="0" w:name="_GoBack"/>
-      <w:bookmarkEnd w:id="0"/>
+        <w:t xml:space="preserve"> I vårt fall har projektgruppen förvisso varit någorlunda stor i det avseendet, men i och med att vi i gruppen umgås så mycket utöver studierna har det inte varit några prob</w:t>
+      </w:r>
+      <w:r>
+        <w:t>lem att hålla koll</w:t>
+      </w:r>
+      <w:r>
+        <w:t xml:space="preserve"> på vad alla gör oavsett.</w:t>
+      </w:r>
+      <w:r>
+        <w:t xml:space="preserve"> </w:t>
+      </w:r>
+    </w:p>
+    <w:p>
+      <w:pPr>
+        <w:jc w:val="both"/>
+      </w:pPr>
+    </w:p>
+    <w:p>
+      <w:pPr>
+        <w:jc w:val="both"/>
+      </w:pPr>
+      <w:r>
+        <w:t xml:space="preserve">För oss har det fungerat bra med detta </w:t>
+      </w:r>
+      <w:proofErr w:type="spellStart"/>
+      <w:r>
+        <w:t>agila</w:t>
+      </w:r>
+      <w:proofErr w:type="spellEnd"/>
+      <w:r>
+        <w:t xml:space="preserve"> arbetssätt då alla projektdeltagarna har varit någorlunda nya kring hur teknologierna som har använts fungerar. </w:t>
+      </w:r>
+      <w:r>
+        <w:t xml:space="preserve"> Genom att man tillåts att vara flexibel och kunna ändra projekttaktik under hela processen så </w:t>
+      </w:r>
+      <w:r>
+        <w:t xml:space="preserve">har det därför fungerat </w:t>
+      </w:r>
+      <w:r>
+        <w:t>bra.</w:t>
+      </w:r>
+      <w:r>
+        <w:t xml:space="preserve"> Även fast man har gett sig in i ett problem med en viss grundidé så har inte detta hindrat oss från att senare omformulera lösningsförslaget då vi har </w:t>
+      </w:r>
+      <w:r>
+        <w:t>blivit mer insatta i problematiken och tekniken.</w:t>
+      </w:r>
+    </w:p>
+    <w:p>
+      <w:pPr>
+        <w:jc w:val="both"/>
+      </w:pPr>
+    </w:p>
+    <w:p>
+      <w:pPr>
+        <w:pStyle w:val="Heading3"/>
+      </w:pPr>
+      <w:r>
+        <w:t>1.2.2</w:t>
+      </w:r>
+      <w:r>
+        <w:t xml:space="preserve"> </w:t>
+      </w:r>
+      <w:r>
+        <w:t>Vad hade hänt om man hade</w:t>
+      </w:r>
+      <w:r>
+        <w:t xml:space="preserve"> använt projektverktygen på enbart en liten del av projektet och inte på projektet som helhet</w:t>
+      </w:r>
+      <w:r>
+        <w:t>?</w:t>
+      </w:r>
+    </w:p>
+    <w:p>
+      <w:pPr>
+        <w:shd w:val="clear" w:color="auto" w:fill="FFFFFF"/>
+        <w:rPr>
+          <w:rFonts w:ascii="Cambria" w:hAnsi="Cambria" w:cs="Arial"/>
+          <w:color w:val="222222"/>
+        </w:rPr>
+      </w:pPr>
+    </w:p>
+    <w:p>
+      <w:pPr>
+        <w:shd w:val="clear" w:color="auto" w:fill="FFFFFF"/>
+        <w:rPr>
+          <w:rFonts w:ascii="Cambria" w:hAnsi="Cambria" w:cs="Arial"/>
+          <w:color w:val="333333"/>
+        </w:rPr>
+      </w:pPr>
+      <w:r>
+        <w:rPr>
+          <w:rFonts w:ascii="Cambria" w:hAnsi="Cambria" w:cs="Arial"/>
+          <w:color w:val="333333"/>
+        </w:rPr>
+        <w:t xml:space="preserve">Kommunikationen hade antagligen lidit väldigt mycket och koden hade blivit väldigt individualiserad i den delen av projektet som </w:t>
+      </w:r>
+      <w:proofErr w:type="spellStart"/>
+      <w:r>
+        <w:rPr>
+          <w:rFonts w:ascii="Cambria" w:hAnsi="Cambria" w:cs="Arial"/>
+          <w:color w:val="333333"/>
+        </w:rPr>
+        <w:t>Scrum</w:t>
+      </w:r>
+      <w:proofErr w:type="spellEnd"/>
+      <w:r>
+        <w:rPr>
+          <w:rFonts w:ascii="Cambria" w:hAnsi="Cambria" w:cs="Arial"/>
+          <w:color w:val="333333"/>
+        </w:rPr>
+        <w:t xml:space="preserve"> och XP inte hade använts. Detta baserat på att man inte hade gått igenom vad som gjorts föregående vecka, eftersom vi använde oss av vecko-sprints, och att man hade arbetat ensam med koden istället för att programmera i par. Det hade betytt att endast en person hade haft insyn i koden som personen ensam har skrivit till skillnad till om man har varit två stycken.</w:t>
+      </w:r>
+    </w:p>
+    <w:p>
+      <w:pPr>
+        <w:shd w:val="clear" w:color="auto" w:fill="FFFFFF"/>
+        <w:rPr>
+          <w:rFonts w:ascii="Cambria" w:hAnsi="Cambria" w:cs="Arial"/>
+          <w:color w:val="222222"/>
+        </w:rPr>
+      </w:pPr>
+    </w:p>
+    <w:p>
+      <w:pPr>
+        <w:shd w:val="clear" w:color="auto" w:fill="FFFFFF"/>
+        <w:rPr>
+          <w:rFonts w:ascii="Cambria" w:hAnsi="Cambria" w:cs="Arial"/>
+          <w:color w:val="222222"/>
+        </w:rPr>
+      </w:pPr>
+      <w:proofErr w:type="spellStart"/>
+      <w:r>
+        <w:rPr>
+          <w:rFonts w:ascii="Cambria" w:hAnsi="Cambria" w:cs="Arial"/>
+          <w:color w:val="333333"/>
+        </w:rPr>
+        <w:t>Scrum</w:t>
+      </w:r>
+      <w:proofErr w:type="spellEnd"/>
+      <w:r>
+        <w:rPr>
+          <w:rFonts w:ascii="Cambria" w:hAnsi="Cambria" w:cs="Arial"/>
+          <w:color w:val="333333"/>
+        </w:rPr>
+        <w:t xml:space="preserve"> och XP gör det mycket enklare att ha en överskådlig syn på hur projektet håller på att utvecklas då man, i stort sett, hela tiden vet om vad de andra projektmedlemmarna har arbetat, eller arbetar, med.</w:t>
+      </w:r>
+    </w:p>
+    <w:p>
+      <w:pPr>
+        <w:jc w:val="both"/>
+      </w:pPr>
+    </w:p>
+    <w:p>
+      <w:pPr>
+        <w:jc w:val="both"/>
+      </w:pPr>
+    </w:p>
+    <w:p>
+      <w:pPr>
+        <w:jc w:val="both"/>
+      </w:pPr>
     </w:p>
     <w:p>
       <w:pPr>
         <w:pStyle w:val="Heading1"/>
         <w:jc w:val="both"/>
       </w:pPr>
-    </w:p>
-    <w:p>
-      <w:pPr>
-        <w:pStyle w:val="Heading1"/>
-        <w:jc w:val="both"/>
-      </w:pPr>
-      <w:r>
-        <w:br w:type="column"/>
-      </w:r>
       <w:r>
         <w:t xml:space="preserve">2. </w:t>
       </w:r>
@@ -2157,53 +2306,40 @@
         <w:spacing w:before="0" w:beforeAutospacing="0" w:after="0" w:afterAutospacing="0"/>
         <w:jc w:val="both"/>
         <w:rPr>
-          <w:rFonts w:asciiTheme="majorHAnsi" w:hAnsiTheme="majorHAnsi"/>
-          <w:lang w:val="sv-SE"/>
-        </w:rPr>
-      </w:pPr>
-      <w:proofErr w:type="spellStart"/>
-      <w:r>
-        <w:rPr>
           <w:b/>
           <w:sz w:val="32"/>
           <w:szCs w:val="32"/>
-        </w:rPr>
-        <w:t>Tidsåtgång</w:t>
-      </w:r>
-      <w:proofErr w:type="spellEnd"/>
+          <w:lang w:val="sv-SE"/>
+        </w:rPr>
+      </w:pPr>
       <w:r>
         <w:rPr>
           <w:b/>
           <w:sz w:val="32"/>
           <w:szCs w:val="32"/>
-        </w:rPr>
-        <w:t xml:space="preserve"> per </w:t>
-      </w:r>
-      <w:r>
-        <w:rPr>
-          <w:b/>
-          <w:sz w:val="32"/>
-          <w:szCs w:val="32"/>
-        </w:rPr>
-        <w:t>moment</w:t>
-      </w:r>
-    </w:p>
-    <w:p>
-      <w:pPr>
-        <w:pStyle w:val="Heading1"/>
-        <w:spacing w:after="120"/>
-        <w:jc w:val="both"/>
-        <w:rPr>
-          <w:rFonts w:eastAsia="Times New Roman" w:cs="Times New Roman"/>
-        </w:rPr>
-      </w:pPr>
-      <w:r>
-        <w:rPr>
-          <w:rFonts w:eastAsia="Times New Roman" w:cs="Times New Roman"/>
+          <w:lang w:val="sv-SE"/>
+        </w:rPr>
+        <w:t>Tidsåtgång per moment</w:t>
+      </w:r>
+    </w:p>
+    <w:p>
+      <w:pPr>
+        <w:pStyle w:val="NormalWeb"/>
+        <w:spacing w:before="0" w:beforeAutospacing="0" w:after="0" w:afterAutospacing="0"/>
+        <w:jc w:val="both"/>
+        <w:rPr>
+          <w:rFonts w:asciiTheme="majorHAnsi" w:hAnsiTheme="majorHAnsi"/>
+          <w:lang w:val="sv-SE"/>
+        </w:rPr>
+      </w:pPr>
+      <w:r>
+        <w:rPr>
+          <w:rFonts w:eastAsia="Times New Roman"/>
           <w:noProof/>
+          <w:lang w:val="sv-SE"/>
         </w:rPr>
         <w:drawing>
-          <wp:inline distT="0" distB="0" distL="0" distR="0" wp14:anchorId="1C31A49D" wp14:editId="72859E20">
+          <wp:inline distT="0" distB="0" distL="0" distR="0" wp14:anchorId="1C31A49D" wp14:editId="79DA45C6">
             <wp:extent cx="5270500" cy="3074670"/>
             <wp:effectExtent l="0" t="0" r="12700" b="24130"/>
             <wp:docPr id="2" name="Chart 2"/>
@@ -2306,29 +2442,65 @@
         </w:rPr>
         <w:tab/>
       </w:r>
-    </w:p>
-    <w:p>
-      <w:pPr>
-        <w:jc w:val="both"/>
+      <w:r>
         <w:rPr>
           <w:b/>
         </w:rPr>
-      </w:pPr>
-      <w:r>
+        <w:tab/>
+      </w:r>
+      <w:r>
+        <w:t>~</w:t>
+      </w:r>
+      <w:r>
+        <w:t>20 h/w</w:t>
+      </w:r>
+    </w:p>
+    <w:p>
+      <w:pPr>
+        <w:jc w:val="both"/>
         <w:rPr>
           <w:b/>
         </w:rPr>
+      </w:pPr>
+      <w:r>
+        <w:rPr>
+          <w:b/>
+        </w:rPr>
         <w:t>Tobias Tikka:</w:t>
       </w:r>
-    </w:p>
-    <w:p>
-      <w:pPr>
-        <w:jc w:val="both"/>
-      </w:pPr>
       <w:r>
         <w:rPr>
           <w:b/>
         </w:rPr>
+        <w:tab/>
+      </w:r>
+      <w:r>
+        <w:rPr>
+          <w:b/>
+        </w:rPr>
+        <w:tab/>
+      </w:r>
+      <w:r>
+        <w:rPr>
+          <w:b/>
+        </w:rPr>
+        <w:tab/>
+      </w:r>
+      <w:r>
+        <w:t>~</w:t>
+      </w:r>
+      <w:r>
+        <w:t>20 h/w</w:t>
+      </w:r>
+    </w:p>
+    <w:p>
+      <w:pPr>
+        <w:jc w:val="both"/>
+      </w:pPr>
+      <w:r>
+        <w:rPr>
+          <w:b/>
+        </w:rPr>
         <w:t xml:space="preserve">Sebastian </w:t>
       </w:r>
       <w:proofErr w:type="spellStart"/>
@@ -2342,6 +2514,21 @@
       <w:r>
         <w:t>:</w:t>
       </w:r>
+      <w:r>
+        <w:tab/>
+      </w:r>
+      <w:r>
+        <w:tab/>
+      </w:r>
+      <w:r>
+        <w:tab/>
+      </w:r>
+      <w:r>
+        <w:t>~</w:t>
+      </w:r>
+      <w:r>
+        <w:t>20 h/w</w:t>
+      </w:r>
     </w:p>
     <w:p>
       <w:pPr>
@@ -2353,20 +2540,62 @@
         </w:rPr>
         <w:t>Marcus Olsson:</w:t>
       </w:r>
-    </w:p>
-    <w:p>
-      <w:pPr>
-        <w:jc w:val="both"/>
-      </w:pPr>
       <w:r>
         <w:rPr>
           <w:b/>
         </w:rPr>
+        <w:tab/>
+      </w:r>
+      <w:r>
+        <w:rPr>
+          <w:b/>
+        </w:rPr>
+        <w:tab/>
+      </w:r>
+      <w:r>
+        <w:rPr>
+          <w:b/>
+        </w:rPr>
+        <w:tab/>
+      </w:r>
+      <w:r>
+        <w:t>~</w:t>
+      </w:r>
+      <w:r>
+        <w:t>20 h/w</w:t>
+      </w:r>
+    </w:p>
+    <w:p>
+      <w:pPr>
+        <w:jc w:val="both"/>
+      </w:pPr>
+      <w:r>
+        <w:rPr>
+          <w:b/>
+        </w:rPr>
         <w:t>Tomas Hasselquist</w:t>
       </w:r>
       <w:r>
         <w:t>:</w:t>
       </w:r>
+      <w:r>
+        <w:tab/>
+      </w:r>
+      <w:r>
+        <w:tab/>
+      </w:r>
+      <w:r>
+        <w:tab/>
+      </w:r>
+      <w:r>
+        <w:t>~</w:t>
+      </w:r>
+      <w:r>
+        <w:t>19.5</w:t>
+      </w:r>
+      <w:r>
+        <w:t xml:space="preserve"> h/w</w:t>
+      </w:r>
     </w:p>
     <w:p>
       <w:r>
@@ -2376,13 +2605,38 @@
         <w:t>Philip Ekman:</w:t>
       </w:r>
       <w:r>
-        <w:br w:type="column"/>
-      </w:r>
-      <w:r>
-        <w:t xml:space="preserve">2. </w:t>
-      </w:r>
-      <w:r>
-        <w:t>Icke-</w:t>
+        <w:rPr>
+          <w:b/>
+        </w:rPr>
+        <w:tab/>
+      </w:r>
+      <w:r>
+        <w:rPr>
+          <w:b/>
+        </w:rPr>
+        <w:tab/>
+      </w:r>
+      <w:r>
+        <w:rPr>
+          <w:b/>
+        </w:rPr>
+        <w:tab/>
+      </w:r>
+      <w:r>
+        <w:t>~</w:t>
+      </w:r>
+      <w:r>
+        <w:t>20 h/w</w:t>
+      </w:r>
+      <w:bookmarkStart w:id="0" w:name="_GoBack"/>
+      <w:bookmarkEnd w:id="0"/>
+    </w:p>
+    <w:p>
+      <w:pPr>
+        <w:pStyle w:val="Heading1"/>
+      </w:pPr>
+      <w:r>
+        <w:t>2. Icke-</w:t>
       </w:r>
       <w:proofErr w:type="spellStart"/>
       <w:r>
@@ -2404,11 +2658,7 @@
       </w:r>
       <w:proofErr w:type="spellEnd"/>
     </w:p>
-    <w:p>
-      <w:pPr>
-        <w:jc w:val="both"/>
-      </w:pPr>
-    </w:p>
+    <w:p/>
     <w:p>
       <w:pPr>
         <w:jc w:val="both"/>
@@ -2481,11 +2731,7 @@
         <w:t>Box2D</w:t>
       </w:r>
     </w:p>
-    <w:p>
-      <w:pPr>
-        <w:jc w:val="both"/>
-      </w:pPr>
-    </w:p>
+    <w:p/>
     <w:p>
       <w:pPr>
         <w:jc w:val="both"/>
@@ -2539,11 +2785,7 @@
       </w:r>
       <w:proofErr w:type="spellEnd"/>
     </w:p>
-    <w:p>
-      <w:pPr>
-        <w:jc w:val="both"/>
-      </w:pPr>
-    </w:p>
+    <w:p/>
     <w:p>
       <w:pPr>
         <w:jc w:val="both"/>
@@ -2583,40 +2825,11 @@
     </w:p>
     <w:p>
       <w:pPr>
-        <w:jc w:val="both"/>
-        <w:rPr>
-          <w:rStyle w:val="Heading1Char"/>
-          <w:rFonts w:asciiTheme="minorHAnsi" w:eastAsiaTheme="minorEastAsia" w:hAnsiTheme="minorHAnsi" w:cstheme="minorBidi"/>
-          <w:b w:val="0"/>
-          <w:bCs w:val="0"/>
-          <w:color w:val="auto"/>
-          <w:sz w:val="24"/>
-          <w:szCs w:val="24"/>
-        </w:rPr>
+        <w:pStyle w:val="Heading2"/>
       </w:pPr>
       <w:r>
         <w:br/>
       </w:r>
-    </w:p>
-    <w:p>
-      <w:pPr>
-        <w:jc w:val="both"/>
-        <w:rPr>
-          <w:rStyle w:val="Heading1Char"/>
-        </w:rPr>
-      </w:pPr>
-      <w:r>
-        <w:rPr>
-          <w:rStyle w:val="Heading1Char"/>
-        </w:rPr>
-        <w:br w:type="page"/>
-      </w:r>
-    </w:p>
-    <w:p>
-      <w:pPr>
-        <w:pStyle w:val="Heading2"/>
-        <w:jc w:val="both"/>
-      </w:pPr>
       <w:proofErr w:type="spellStart"/>
       <w:r>
         <w:t>Tiled</w:t>
@@ -2646,13 +2859,7 @@
       </w:r>
       <w:proofErr w:type="spellEnd"/>
       <w:r>
-        <w:t xml:space="preserve"> har inbyggt stöd för den typen av spelkartor. Det är även ett väldigt enkelt och </w:t>
-      </w:r>
-      <w:r>
-        <w:t>intuitivt</w:t>
-      </w:r>
-      <w:r>
-        <w:t xml:space="preserve"> sätt att skapa spelkartor.</w:t>
+        <w:t xml:space="preserve"> har inbyggt stöd för den typen av spelkartor. Det är även ett väldigt enkelt och intuitivt sätt att skapa spelkartor.</w:t>
       </w:r>
     </w:p>
     <w:p>
@@ -2675,17 +2882,21 @@
     </w:p>
     <w:p>
       <w:pPr>
-        <w:jc w:val="both"/>
+        <w:jc w:val="center"/>
+      </w:pPr>
+    </w:p>
+    <w:p>
+      <w:pPr>
+        <w:jc w:val="center"/>
       </w:pPr>
       <w:r>
         <w:rPr>
           <w:noProof/>
-          <w:lang w:val="en-US"/>
         </w:rPr>
         <w:drawing>
-          <wp:inline distT="0" distB="0" distL="0" distR="0" wp14:anchorId="490AFA5D" wp14:editId="4533AD3B">
-            <wp:extent cx="5756910" cy="3744611"/>
-            <wp:effectExtent l="0" t="0" r="8890" b="0"/>
+          <wp:inline distT="0" distB="0" distL="0" distR="0" wp14:anchorId="490AFA5D" wp14:editId="2F91BA9C">
+            <wp:extent cx="3538755" cy="2301800"/>
+            <wp:effectExtent l="0" t="0" r="0" b="10160"/>
             <wp:docPr id="4" name="Bild 1"/>
             <wp:cNvGraphicFramePr>
               <a:graphicFrameLocks xmlns:a="http://schemas.openxmlformats.org/drawingml/2006/main" noChangeAspect="1"/>
@@ -2715,7 +2926,7 @@
                   <pic:spPr bwMode="auto">
                     <a:xfrm>
                       <a:off x="0" y="0"/>
-                      <a:ext cx="5756910" cy="3744611"/>
+                      <a:ext cx="3539690" cy="2302408"/>
                     </a:xfrm>
                     <a:prstGeom prst="rect">
                       <a:avLst/>
@@ -2731,14 +2942,6 @@
           </wp:inline>
         </w:drawing>
       </w:r>
-      <w:r>
-        <w:t xml:space="preserve"> </w:t>
-      </w:r>
-    </w:p>
-    <w:p>
-      <w:pPr>
-        <w:jc w:val="both"/>
-      </w:pPr>
     </w:p>
     <w:sectPr>
       <w:pgSz w:w="11900" w:h="16840"/>
@@ -3134,7 +3337,6 @@
     <w:name w:val="Normal (Web)"/>
     <w:basedOn w:val="Normal"/>
     <w:uiPriority w:val="99"/>
-    <w:semiHidden/>
     <w:unhideWhenUsed/>
     <w:rsid w:val="003E774E"/>
     <w:pPr>
@@ -3146,6 +3348,11 @@
       <w:szCs w:val="20"/>
       <w:lang w:val="en-US"/>
     </w:rPr>
+  </w:style>
+  <w:style w:type="character" w:customStyle="1" w:styleId="apple-converted-space">
+    <w:name w:val="apple-converted-space"/>
+    <w:basedOn w:val="DefaultParagraphFont"/>
+    <w:rsid w:val="00EF08CF"/>
   </w:style>
 </w:styles>
 </file>
@@ -3534,7 +3741,6 @@
     <w:name w:val="Normal (Web)"/>
     <w:basedOn w:val="Normal"/>
     <w:uiPriority w:val="99"/>
-    <w:semiHidden/>
     <w:unhideWhenUsed/>
     <w:rsid w:val="003E774E"/>
     <w:pPr>
@@ -3546,6 +3752,11 @@
       <w:szCs w:val="20"/>
       <w:lang w:val="en-US"/>
     </w:rPr>
+  </w:style>
+  <w:style w:type="character" w:customStyle="1" w:styleId="apple-converted-space">
+    <w:name w:val="apple-converted-space"/>
+    <w:basedOn w:val="DefaultParagraphFont"/>
+    <w:rsid w:val="00EF08CF"/>
   </w:style>
 </w:styles>
 </file>

</xml_diff>